<commit_message>
link in ideeen lijst gestopt
</commit_message>
<xml_diff>
--- a/documents/idee lijst.docx
+++ b/documents/idee lijst.docx
@@ -35,12 +35,7 @@
     <w:p/>
     <w:p>
       <w:r>
-        <w:t>Proberen de window va</w:t>
-      </w:r>
-      <w:bookmarkStart w:id="0" w:name="_GoBack"/>
-      <w:bookmarkEnd w:id="0"/>
-      <w:r>
-        <w:t>n de applicatie weg te halen.</w:t>
+        <w:t>Proberen de window van de applicatie weg te halen.</w:t>
       </w:r>
     </w:p>
     <w:p/>
@@ -65,24 +60,24 @@
           <w:rPr>
             <w:rStyle w:val="Hyperlink"/>
           </w:rPr>
-          <w:t>klik hier vo</w:t>
+          <w:t>klik hier voor page</w:t>
         </w:r>
+      </w:hyperlink>
+      <w:r>
+        <w:t>)</w:t>
+      </w:r>
+    </w:p>
+    <w:p>
+      <w:hyperlink r:id="rId6" w:history="1">
         <w:r>
           <w:rPr>
             <w:rStyle w:val="Hyperlink"/>
           </w:rPr>
-          <w:t>o</w:t>
-        </w:r>
-        <w:r>
-          <w:rPr>
-            <w:rStyle w:val="Hyperlink"/>
-          </w:rPr>
-          <w:t>r page</w:t>
+          <w:t>https://code.tutsplus.com/tutorials/how-to-create-a-phpmysql-powered-forum-from-scratch--net-10188</w:t>
         </w:r>
       </w:hyperlink>
-      <w:r>
-        <w:t>)</w:t>
-      </w:r>
+      <w:bookmarkStart w:id="0" w:name="_GoBack"/>
+      <w:bookmarkEnd w:id="0"/>
     </w:p>
     <w:sectPr>
       <w:pgSz w:w="11906" w:h="16838"/>
@@ -810,7 +805,7 @@
 </file>
 
 <file path=customXml/itemProps1.xml><?xml version="1.0" encoding="utf-8"?>
-<ds:datastoreItem xmlns:ds="http://schemas.openxmlformats.org/officeDocument/2006/customXml" ds:itemID="{F040A028-395A-407A-816A-2714807732C9}">
+<ds:datastoreItem xmlns:ds="http://schemas.openxmlformats.org/officeDocument/2006/customXml" ds:itemID="{1D9DD9EA-CB55-4DD7-8E1B-2D1401EE7B03}">
   <ds:schemaRefs>
     <ds:schemaRef ds:uri="http://schemas.openxmlformats.org/officeDocument/2006/bibliography"/>
   </ds:schemaRefs>

</xml_diff>